<commit_message>
feat: added functions for outputting reports contract and invoices by suppliers
</commit_message>
<xml_diff>
--- a/public/reports/list.docx
+++ b/public/reports/list.docx
@@ -156,8 +156,6 @@
           <w:szCs w:val="28"/>
         </w:rPr>
       </w:pPr>
-      <w:bookmarkStart w:id="0" w:name="_GoBack"/>
-      <w:bookmarkEnd w:id="0"/>
     </w:p>
     <w:p>
       <w:pPr>
@@ -243,6 +241,237 @@
         <w:t>}</w:t>
       </w:r>
     </w:p>
+    <w:p>
+      <w:pPr>
+        <w:spacing w:after="0" w:line="360" w:lineRule="auto"/>
+        <w:rPr>
+          <w:rFonts w:ascii="Times New Roman" w:hAnsi="Times New Roman" w:cs="Times New Roman"/>
+          <w:sz w:val="28"/>
+          <w:szCs w:val="28"/>
+        </w:rPr>
+      </w:pPr>
+    </w:p>
+    <w:p>
+      <w:pPr>
+        <w:spacing w:after="0" w:line="360" w:lineRule="auto"/>
+        <w:rPr>
+          <w:rFonts w:ascii="Times New Roman" w:hAnsi="Times New Roman" w:cs="Times New Roman"/>
+          <w:sz w:val="28"/>
+          <w:szCs w:val="28"/>
+        </w:rPr>
+      </w:pPr>
+      <w:r>
+        <w:rPr>
+          <w:rFonts w:ascii="Times New Roman" w:hAnsi="Times New Roman" w:cs="Times New Roman"/>
+          <w:sz w:val="28"/>
+          <w:szCs w:val="28"/>
+        </w:rPr>
+        <w:t xml:space="preserve">Согласовано </w:t>
+      </w:r>
+    </w:p>
+    <w:tbl>
+      <w:tblPr>
+        <w:tblStyle w:val="a3"/>
+        <w:tblW w:w="9781" w:type="dxa"/>
+        <w:tblLook w:val="04A0" w:firstRow="1" w:lastRow="0" w:firstColumn="1" w:lastColumn="0" w:noHBand="0" w:noVBand="1"/>
+      </w:tblPr>
+      <w:tblGrid>
+        <w:gridCol w:w="5103"/>
+        <w:gridCol w:w="1896"/>
+        <w:gridCol w:w="2782"/>
+      </w:tblGrid>
+      <w:tr>
+        <w:tc>
+          <w:tcPr>
+            <w:tcW w:w="5103" w:type="dxa"/>
+            <w:tcBorders>
+              <w:top w:val="nil"/>
+              <w:left w:val="nil"/>
+              <w:bottom w:val="nil"/>
+              <w:right w:val="nil"/>
+            </w:tcBorders>
+            <w:vAlign w:val="bottom"/>
+          </w:tcPr>
+          <w:p>
+            <w:pPr>
+              <w:rPr>
+                <w:rFonts w:ascii="Times New Roman" w:hAnsi="Times New Roman" w:cs="Times New Roman"/>
+                <w:sz w:val="28"/>
+                <w:szCs w:val="28"/>
+              </w:rPr>
+            </w:pPr>
+            <w:r>
+              <w:rPr>
+                <w:rFonts w:ascii="Times New Roman" w:hAnsi="Times New Roman" w:cs="Times New Roman"/>
+                <w:sz w:val="28"/>
+                <w:szCs w:val="28"/>
+                <w:lang w:val="en-US"/>
+              </w:rPr>
+              <w:t>Д</w:t>
+            </w:r>
+            <w:proofErr w:type="spellStart"/>
+            <w:r>
+              <w:rPr>
+                <w:rFonts w:ascii="Times New Roman" w:hAnsi="Times New Roman" w:cs="Times New Roman"/>
+                <w:sz w:val="28"/>
+                <w:szCs w:val="28"/>
+              </w:rPr>
+              <w:t>иректор</w:t>
+            </w:r>
+            <w:proofErr w:type="spellEnd"/>
+            <w:r>
+              <w:rPr>
+                <w:rFonts w:ascii="Times New Roman" w:hAnsi="Times New Roman" w:cs="Times New Roman"/>
+                <w:sz w:val="28"/>
+                <w:szCs w:val="28"/>
+              </w:rPr>
+              <w:t xml:space="preserve"> </w:t>
+            </w:r>
+            <w:bookmarkStart w:id="0" w:name="_GoBack"/>
+            <w:bookmarkEnd w:id="0"/>
+          </w:p>
+        </w:tc>
+        <w:tc>
+          <w:tcPr>
+            <w:tcW w:w="1896" w:type="dxa"/>
+            <w:tcBorders>
+              <w:top w:val="nil"/>
+              <w:left w:val="nil"/>
+              <w:bottom w:val="nil"/>
+              <w:right w:val="nil"/>
+            </w:tcBorders>
+            <w:vAlign w:val="bottom"/>
+          </w:tcPr>
+          <w:p>
+            <w:pPr>
+              <w:jc w:val="center"/>
+              <w:rPr>
+                <w:rFonts w:ascii="Times New Roman" w:hAnsi="Times New Roman" w:cs="Times New Roman"/>
+                <w:sz w:val="28"/>
+                <w:szCs w:val="28"/>
+              </w:rPr>
+            </w:pPr>
+            <w:r>
+              <w:rPr>
+                <w:rFonts w:ascii="Times New Roman" w:hAnsi="Times New Roman" w:cs="Times New Roman"/>
+                <w:sz w:val="28"/>
+                <w:szCs w:val="28"/>
+              </w:rPr>
+              <w:t>____________</w:t>
+            </w:r>
+          </w:p>
+        </w:tc>
+        <w:tc>
+          <w:tcPr>
+            <w:tcW w:w="2782" w:type="dxa"/>
+            <w:tcBorders>
+              <w:top w:val="nil"/>
+              <w:left w:val="nil"/>
+              <w:bottom w:val="nil"/>
+              <w:right w:val="nil"/>
+            </w:tcBorders>
+          </w:tcPr>
+          <w:p>
+            <w:pPr>
+              <w:rPr>
+                <w:rFonts w:ascii="Times New Roman" w:hAnsi="Times New Roman" w:cs="Times New Roman"/>
+                <w:sz w:val="28"/>
+                <w:szCs w:val="28"/>
+                <w:lang w:val="en-US"/>
+              </w:rPr>
+            </w:pPr>
+            <w:r>
+              <w:rPr>
+                <w:rFonts w:ascii="Times New Roman" w:hAnsi="Times New Roman" w:cs="Times New Roman"/>
+                <w:sz w:val="28"/>
+                <w:szCs w:val="28"/>
+                <w:lang w:val="en-US"/>
+              </w:rPr>
+              <w:t>${boss}</w:t>
+            </w:r>
+          </w:p>
+        </w:tc>
+      </w:tr>
+      <w:tr>
+        <w:trPr>
+          <w:trHeight w:val="60"/>
+        </w:trPr>
+        <w:tc>
+          <w:tcPr>
+            <w:tcW w:w="5103" w:type="dxa"/>
+            <w:tcBorders>
+              <w:top w:val="nil"/>
+              <w:left w:val="nil"/>
+              <w:bottom w:val="nil"/>
+              <w:right w:val="nil"/>
+            </w:tcBorders>
+            <w:vAlign w:val="center"/>
+          </w:tcPr>
+          <w:p>
+            <w:pPr>
+              <w:spacing w:line="360" w:lineRule="auto"/>
+              <w:rPr>
+                <w:rFonts w:ascii="Times New Roman" w:hAnsi="Times New Roman" w:cs="Times New Roman"/>
+                <w:sz w:val="16"/>
+                <w:szCs w:val="16"/>
+              </w:rPr>
+            </w:pPr>
+          </w:p>
+        </w:tc>
+        <w:tc>
+          <w:tcPr>
+            <w:tcW w:w="1896" w:type="dxa"/>
+            <w:tcBorders>
+              <w:top w:val="nil"/>
+              <w:left w:val="nil"/>
+              <w:bottom w:val="nil"/>
+              <w:right w:val="nil"/>
+            </w:tcBorders>
+            <w:vAlign w:val="center"/>
+          </w:tcPr>
+          <w:p>
+            <w:pPr>
+              <w:spacing w:line="360" w:lineRule="auto"/>
+              <w:jc w:val="center"/>
+              <w:rPr>
+                <w:rFonts w:ascii="Times New Roman" w:hAnsi="Times New Roman" w:cs="Times New Roman"/>
+                <w:sz w:val="16"/>
+                <w:szCs w:val="16"/>
+              </w:rPr>
+            </w:pPr>
+            <w:r>
+              <w:rPr>
+                <w:rFonts w:ascii="Times New Roman" w:hAnsi="Times New Roman" w:cs="Times New Roman"/>
+                <w:sz w:val="16"/>
+                <w:szCs w:val="16"/>
+              </w:rPr>
+              <w:t>(подпись)</w:t>
+            </w:r>
+          </w:p>
+        </w:tc>
+        <w:tc>
+          <w:tcPr>
+            <w:tcW w:w="2782" w:type="dxa"/>
+            <w:tcBorders>
+              <w:top w:val="nil"/>
+              <w:left w:val="nil"/>
+              <w:bottom w:val="nil"/>
+              <w:right w:val="nil"/>
+            </w:tcBorders>
+          </w:tcPr>
+          <w:p>
+            <w:pPr>
+              <w:spacing w:line="360" w:lineRule="auto"/>
+              <w:rPr>
+                <w:rFonts w:ascii="Times New Roman" w:hAnsi="Times New Roman" w:cs="Times New Roman"/>
+                <w:sz w:val="16"/>
+                <w:szCs w:val="16"/>
+              </w:rPr>
+            </w:pPr>
+          </w:p>
+        </w:tc>
+      </w:tr>
+    </w:tbl>
     <w:p>
       <w:pPr>
         <w:spacing w:after="0" w:line="360" w:lineRule="auto"/>

</xml_diff>